<commit_message>
Maj EA et ER résultats et équipe dans matchs
</commit_message>
<xml_diff>
--- a/traduction énoncé.docx
+++ b/traduction énoncé.docx
@@ -163,6 +163,10 @@
       </w:r>
     </w:p>
     <w:p>
+      <w:bookmarkStart w:id="0" w:name="_GoBack"/>
+      <w:bookmarkEnd w:id="0"/>
+    </w:p>
+    <w:p>
       <w:r>
         <w:t>Un joueur peut changer d’équipe entre 2 championnats.</w:t>
       </w:r>
@@ -309,12 +313,9 @@
       </w:r>
     </w:p>
     <w:p/>
-    <w:p>
-      <w:bookmarkStart w:id="0" w:name="_GoBack"/>
-      <w:bookmarkEnd w:id="0"/>
-    </w:p>
+    <w:p/>
     <w:sectPr>
-      <w:footerReference w:type="first" r:id="rId5"/>
+      <w:footerReference w:type="first" r:id="rId7"/>
       <w:pgSz w:w="11900" w:h="16840" w:code="9"/>
       <w:pgMar w:top="2126" w:right="1134" w:bottom="1418" w:left="1134" w:header="284" w:footer="567" w:gutter="0"/>
       <w:cols w:space="708"/>
@@ -323,6 +324,31 @@
     </w:sectPr>
   </w:body>
 </w:document>
+</file>
+
+<file path=word/endnotes.xml><?xml version="1.0" encoding="utf-8"?>
+<w:endnotes xmlns:wpc="http://schemas.microsoft.com/office/word/2010/wordprocessingCanvas" xmlns:cx="http://schemas.microsoft.com/office/drawing/2014/chartex" xmlns:cx1="http://schemas.microsoft.com/office/drawing/2015/9/8/chartex" xmlns:cx2="http://schemas.microsoft.com/office/drawing/2015/10/21/chartex" xmlns:cx3="http://schemas.microsoft.com/office/drawing/2016/5/9/chartex" xmlns:cx4="http://schemas.microsoft.com/office/drawing/2016/5/10/chartex" xmlns:cx5="http://schemas.microsoft.com/office/drawing/2016/5/11/chartex" xmlns:cx6="http://schemas.microsoft.com/office/drawing/2016/5/12/chartex" xmlns:cx7="http://schemas.microsoft.com/office/drawing/2016/5/13/chartex" xmlns:cx8="http://schemas.microsoft.com/office/drawing/2016/5/14/chartex" xmlns:mc="http://schemas.openxmlformats.org/markup-compatibility/2006" xmlns:aink="http://schemas.microsoft.com/office/drawing/2016/ink" xmlns:am3d="http://schemas.microsoft.com/office/drawing/2017/model3d" xmlns:o="urn:schemas-microsoft-com:office:office" xmlns:r="http://schemas.openxmlformats.org/officeDocument/2006/relationships" xmlns:m="http://schemas.openxmlformats.org/officeDocument/2006/math" xmlns:v="urn:schemas-microsoft-com:vml" xmlns:wp14="http://schemas.microsoft.com/office/word/2010/wordprocessingDrawing" xmlns:wp="http://schemas.openxmlformats.org/drawingml/2006/wordprocessingDrawing" xmlns:w10="urn:schemas-microsoft-com:office:word" xmlns:w="http://schemas.openxmlformats.org/wordprocessingml/2006/main" xmlns:w14="http://schemas.microsoft.com/office/word/2010/wordml" xmlns:w15="http://schemas.microsoft.com/office/word/2012/wordml" xmlns:w16cid="http://schemas.microsoft.com/office/word/2016/wordml/cid" xmlns:w16se="http://schemas.microsoft.com/office/word/2015/wordml/symex" xmlns:wpg="http://schemas.microsoft.com/office/word/2010/wordprocessingGroup" xmlns:wpi="http://schemas.microsoft.com/office/word/2010/wordprocessingInk" xmlns:wne="http://schemas.microsoft.com/office/word/2006/wordml" xmlns:wps="http://schemas.microsoft.com/office/word/2010/wordprocessingShape" mc:Ignorable="w14 w15 w16se w16cid wp14">
+  <w:endnote w:type="separator" w:id="-1">
+    <w:p>
+      <w:pPr>
+        <w:spacing w:after="0"/>
+      </w:pPr>
+      <w:r>
+        <w:separator/>
+      </w:r>
+    </w:p>
+  </w:endnote>
+  <w:endnote w:type="continuationSeparator" w:id="0">
+    <w:p>
+      <w:pPr>
+        <w:spacing w:after="0"/>
+      </w:pPr>
+      <w:r>
+        <w:continuationSeparator/>
+      </w:r>
+    </w:p>
+  </w:endnote>
+</w:endnotes>
 </file>
 
 <file path=word/footer1.xml><?xml version="1.0" encoding="utf-8"?>
@@ -361,6 +387,31 @@
     </w:r>
   </w:p>
 </w:ftr>
+</file>
+
+<file path=word/footnotes.xml><?xml version="1.0" encoding="utf-8"?>
+<w:footnotes xmlns:wpc="http://schemas.microsoft.com/office/word/2010/wordprocessingCanvas" xmlns:cx="http://schemas.microsoft.com/office/drawing/2014/chartex" xmlns:cx1="http://schemas.microsoft.com/office/drawing/2015/9/8/chartex" xmlns:cx2="http://schemas.microsoft.com/office/drawing/2015/10/21/chartex" xmlns:cx3="http://schemas.microsoft.com/office/drawing/2016/5/9/chartex" xmlns:cx4="http://schemas.microsoft.com/office/drawing/2016/5/10/chartex" xmlns:cx5="http://schemas.microsoft.com/office/drawing/2016/5/11/chartex" xmlns:cx6="http://schemas.microsoft.com/office/drawing/2016/5/12/chartex" xmlns:cx7="http://schemas.microsoft.com/office/drawing/2016/5/13/chartex" xmlns:cx8="http://schemas.microsoft.com/office/drawing/2016/5/14/chartex" xmlns:mc="http://schemas.openxmlformats.org/markup-compatibility/2006" xmlns:aink="http://schemas.microsoft.com/office/drawing/2016/ink" xmlns:am3d="http://schemas.microsoft.com/office/drawing/2017/model3d" xmlns:o="urn:schemas-microsoft-com:office:office" xmlns:r="http://schemas.openxmlformats.org/officeDocument/2006/relationships" xmlns:m="http://schemas.openxmlformats.org/officeDocument/2006/math" xmlns:v="urn:schemas-microsoft-com:vml" xmlns:wp14="http://schemas.microsoft.com/office/word/2010/wordprocessingDrawing" xmlns:wp="http://schemas.openxmlformats.org/drawingml/2006/wordprocessingDrawing" xmlns:w10="urn:schemas-microsoft-com:office:word" xmlns:w="http://schemas.openxmlformats.org/wordprocessingml/2006/main" xmlns:w14="http://schemas.microsoft.com/office/word/2010/wordml" xmlns:w15="http://schemas.microsoft.com/office/word/2012/wordml" xmlns:w16cid="http://schemas.microsoft.com/office/word/2016/wordml/cid" xmlns:w16se="http://schemas.microsoft.com/office/word/2015/wordml/symex" xmlns:wpg="http://schemas.microsoft.com/office/word/2010/wordprocessingGroup" xmlns:wpi="http://schemas.microsoft.com/office/word/2010/wordprocessingInk" xmlns:wne="http://schemas.microsoft.com/office/word/2006/wordml" xmlns:wps="http://schemas.microsoft.com/office/word/2010/wordprocessingShape" mc:Ignorable="w14 w15 w16se w16cid wp14">
+  <w:footnote w:type="separator" w:id="-1">
+    <w:p>
+      <w:pPr>
+        <w:spacing w:after="0"/>
+      </w:pPr>
+      <w:r>
+        <w:separator/>
+      </w:r>
+    </w:p>
+  </w:footnote>
+  <w:footnote w:type="continuationSeparator" w:id="0">
+    <w:p>
+      <w:pPr>
+        <w:spacing w:after="0"/>
+      </w:pPr>
+      <w:r>
+        <w:continuationSeparator/>
+      </w:r>
+    </w:p>
+  </w:footnote>
+</w:footnotes>
 </file>
 
 <file path=word/numbering.xml><?xml version="1.0" encoding="utf-8"?>

</xml_diff>